<commit_message>
Results and discussion of Wildfire Assessment and Predictive Modelling Report.docx
</commit_message>
<xml_diff>
--- a/Wildfire Assessment and Predictive Modelling Report.docx
+++ b/Wildfire Assessment and Predictive Modelling Report.docx
@@ -458,7 +458,7 @@
                 <wp:inline distB="0" distT="0" distL="0" distR="0">
                   <wp:extent cx="1644932" cy="1332940"/>
                   <wp:effectExtent b="0" l="0" r="0" t="0"/>
-                  <wp:docPr id="543088127" name="image1.jpg"/>
+                  <wp:docPr id="543088128" name="image1.jpg"/>
                   <a:graphic>
                     <a:graphicData uri="http://schemas.openxmlformats.org/drawingml/2006/picture">
                       <pic:pic>
@@ -580,7 +580,7 @@
           <w:p>
             <w:pPr>
               <w:pStyle w:val="Title"/>
-              <w:spacing w:after="360" w:before="240" w:lineRule="auto"/>
+              <w:spacing w:after="0" w:before="240" w:lineRule="auto"/>
               <w:ind w:left="288" w:firstLine="0"/>
               <w:jc w:val="both"/>
               <w:rPr>
@@ -604,7 +604,7 @@
           <w:p>
             <w:pPr>
               <w:pStyle w:val="Title"/>
-              <w:spacing w:after="360" w:before="240" w:lineRule="auto"/>
+              <w:spacing w:after="0" w:before="0" w:lineRule="auto"/>
               <w:ind w:left="288" w:firstLine="0"/>
               <w:jc w:val="both"/>
               <w:rPr>
@@ -1181,7 +1181,6 @@
             <w:pPr>
               <w:keepNext w:val="0"/>
               <w:keepLines w:val="0"/>
-              <w:pageBreakBefore w:val="0"/>
               <w:widowControl w:val="1"/>
               <w:pBdr>
                 <w:top w:space="0" w:sz="0" w:val="nil"/>
@@ -1260,7 +1259,6 @@
                   <w:pPr>
                     <w:keepNext w:val="0"/>
                     <w:keepLines w:val="0"/>
-                    <w:pageBreakBefore w:val="0"/>
                     <w:widowControl w:val="1"/>
                     <w:pBdr>
                       <w:top w:space="0" w:sz="0" w:val="nil"/>
@@ -1323,7 +1321,6 @@
                   <w:pPr>
                     <w:keepNext w:val="0"/>
                     <w:keepLines w:val="0"/>
-                    <w:pageBreakBefore w:val="0"/>
                     <w:widowControl w:val="1"/>
                     <w:pBdr>
                       <w:top w:space="0" w:sz="0" w:val="nil"/>
@@ -1393,7 +1390,6 @@
                   <w:pPr>
                     <w:keepNext w:val="0"/>
                     <w:keepLines w:val="0"/>
-                    <w:pageBreakBefore w:val="0"/>
                     <w:widowControl w:val="1"/>
                     <w:pBdr>
                       <w:top w:space="0" w:sz="0" w:val="nil"/>
@@ -1455,7 +1451,6 @@
                   <w:pPr>
                     <w:keepNext w:val="0"/>
                     <w:keepLines w:val="0"/>
-                    <w:pageBreakBefore w:val="0"/>
                     <w:widowControl w:val="1"/>
                     <w:pBdr>
                       <w:top w:space="0" w:sz="0" w:val="nil"/>
@@ -1507,7 +1502,6 @@
             <w:pPr>
               <w:keepNext w:val="0"/>
               <w:keepLines w:val="0"/>
-              <w:pageBreakBefore w:val="0"/>
               <w:widowControl w:val="1"/>
               <w:pBdr>
                 <w:top w:space="0" w:sz="0" w:val="nil"/>
@@ -1597,7 +1591,6 @@
                   <w:pPr>
                     <w:keepNext w:val="0"/>
                     <w:keepLines w:val="0"/>
-                    <w:pageBreakBefore w:val="0"/>
                     <w:widowControl w:val="1"/>
                     <w:pBdr>
                       <w:top w:space="0" w:sz="0" w:val="nil"/>
@@ -1690,7 +1683,6 @@
                   <w:pPr>
                     <w:keepNext w:val="0"/>
                     <w:keepLines w:val="0"/>
-                    <w:pageBreakBefore w:val="0"/>
                     <w:widowControl w:val="1"/>
                     <w:pBdr>
                       <w:top w:space="0" w:sz="0" w:val="nil"/>
@@ -1783,7 +1775,6 @@
                   <w:pPr>
                     <w:keepNext w:val="0"/>
                     <w:keepLines w:val="0"/>
-                    <w:pageBreakBefore w:val="0"/>
                     <w:widowControl w:val="1"/>
                     <w:pBdr>
                       <w:top w:space="0" w:sz="0" w:val="nil"/>
@@ -1845,7 +1836,6 @@
                   <w:pPr>
                     <w:keepNext w:val="0"/>
                     <w:keepLines w:val="0"/>
-                    <w:pageBreakBefore w:val="0"/>
                     <w:widowControl w:val="1"/>
                     <w:pBdr>
                       <w:top w:space="0" w:sz="0" w:val="nil"/>
@@ -1910,7 +1900,6 @@
                   <w:pPr>
                     <w:keepNext w:val="0"/>
                     <w:keepLines w:val="0"/>
-                    <w:pageBreakBefore w:val="0"/>
                     <w:widowControl w:val="1"/>
                     <w:pBdr>
                       <w:top w:space="0" w:sz="0" w:val="nil"/>
@@ -1972,7 +1961,6 @@
                   <w:pPr>
                     <w:keepNext w:val="0"/>
                     <w:keepLines w:val="0"/>
-                    <w:pageBreakBefore w:val="0"/>
                     <w:widowControl w:val="1"/>
                     <w:pBdr>
                       <w:top w:space="0" w:sz="0" w:val="nil"/>
@@ -2012,7 +2000,6 @@
             <w:pPr>
               <w:keepNext w:val="0"/>
               <w:keepLines w:val="0"/>
-              <w:pageBreakBefore w:val="0"/>
               <w:widowControl w:val="1"/>
               <w:pBdr>
                 <w:top w:space="0" w:sz="0" w:val="nil"/>
@@ -2090,7 +2077,6 @@
                   <w:pPr>
                     <w:keepNext w:val="0"/>
                     <w:keepLines w:val="0"/>
-                    <w:pageBreakBefore w:val="0"/>
                     <w:widowControl w:val="1"/>
                     <w:pBdr>
                       <w:top w:space="0" w:sz="0" w:val="nil"/>
@@ -2183,7 +2169,6 @@
                   <w:pPr>
                     <w:keepNext w:val="0"/>
                     <w:keepLines w:val="0"/>
-                    <w:pageBreakBefore w:val="0"/>
                     <w:widowControl w:val="1"/>
                     <w:pBdr>
                       <w:top w:space="0" w:sz="0" w:val="nil"/>
@@ -2275,7 +2260,6 @@
                   <w:pPr>
                     <w:keepNext w:val="0"/>
                     <w:keepLines w:val="0"/>
-                    <w:pageBreakBefore w:val="0"/>
                     <w:widowControl w:val="1"/>
                     <w:pBdr>
                       <w:top w:space="0" w:sz="0" w:val="nil"/>
@@ -2337,7 +2321,6 @@
                   <w:pPr>
                     <w:keepNext w:val="0"/>
                     <w:keepLines w:val="0"/>
-                    <w:pageBreakBefore w:val="0"/>
                     <w:widowControl w:val="1"/>
                     <w:pBdr>
                       <w:top w:space="0" w:sz="0" w:val="nil"/>
@@ -2402,7 +2385,6 @@
                   <w:pPr>
                     <w:keepNext w:val="0"/>
                     <w:keepLines w:val="0"/>
-                    <w:pageBreakBefore w:val="0"/>
                     <w:widowControl w:val="1"/>
                     <w:pBdr>
                       <w:top w:space="0" w:sz="0" w:val="nil"/>
@@ -2464,7 +2446,6 @@
                   <w:pPr>
                     <w:keepNext w:val="0"/>
                     <w:keepLines w:val="0"/>
-                    <w:pageBreakBefore w:val="0"/>
                     <w:widowControl w:val="1"/>
                     <w:pBdr>
                       <w:top w:space="0" w:sz="0" w:val="nil"/>
@@ -2504,7 +2485,6 @@
             <w:pPr>
               <w:keepNext w:val="0"/>
               <w:keepLines w:val="0"/>
-              <w:pageBreakBefore w:val="0"/>
               <w:widowControl w:val="1"/>
               <w:pBdr>
                 <w:top w:space="0" w:sz="0" w:val="nil"/>
@@ -2582,7 +2562,6 @@
                   <w:pPr>
                     <w:keepNext w:val="0"/>
                     <w:keepLines w:val="0"/>
-                    <w:pageBreakBefore w:val="0"/>
                     <w:widowControl w:val="1"/>
                     <w:pBdr>
                       <w:top w:space="0" w:sz="0" w:val="nil"/>
@@ -2675,7 +2654,6 @@
                   <w:pPr>
                     <w:keepNext w:val="0"/>
                     <w:keepLines w:val="0"/>
-                    <w:pageBreakBefore w:val="0"/>
                     <w:widowControl w:val="1"/>
                     <w:pBdr>
                       <w:top w:space="0" w:sz="0" w:val="nil"/>
@@ -2767,7 +2745,6 @@
                   <w:pPr>
                     <w:keepNext w:val="0"/>
                     <w:keepLines w:val="0"/>
-                    <w:pageBreakBefore w:val="0"/>
                     <w:widowControl w:val="1"/>
                     <w:pBdr>
                       <w:top w:space="0" w:sz="0" w:val="nil"/>
@@ -2829,7 +2806,6 @@
                   <w:pPr>
                     <w:keepNext w:val="0"/>
                     <w:keepLines w:val="0"/>
-                    <w:pageBreakBefore w:val="0"/>
                     <w:widowControl w:val="1"/>
                     <w:pBdr>
                       <w:top w:space="0" w:sz="0" w:val="nil"/>
@@ -2894,7 +2870,6 @@
                   <w:pPr>
                     <w:keepNext w:val="0"/>
                     <w:keepLines w:val="0"/>
-                    <w:pageBreakBefore w:val="0"/>
                     <w:widowControl w:val="1"/>
                     <w:pBdr>
                       <w:top w:space="0" w:sz="0" w:val="nil"/>
@@ -2956,7 +2931,6 @@
                   <w:pPr>
                     <w:keepNext w:val="0"/>
                     <w:keepLines w:val="0"/>
-                    <w:pageBreakBefore w:val="0"/>
                     <w:widowControl w:val="1"/>
                     <w:pBdr>
                       <w:top w:space="0" w:sz="0" w:val="nil"/>
@@ -2996,7 +2970,6 @@
             <w:pPr>
               <w:keepNext w:val="0"/>
               <w:keepLines w:val="0"/>
-              <w:pageBreakBefore w:val="0"/>
               <w:widowControl w:val="1"/>
               <w:pBdr>
                 <w:top w:space="0" w:sz="0" w:val="nil"/>
@@ -3074,7 +3047,6 @@
                   <w:pPr>
                     <w:keepNext w:val="0"/>
                     <w:keepLines w:val="0"/>
-                    <w:pageBreakBefore w:val="0"/>
                     <w:widowControl w:val="1"/>
                     <w:pBdr>
                       <w:top w:space="0" w:sz="0" w:val="nil"/>
@@ -3167,7 +3139,6 @@
                   <w:pPr>
                     <w:keepNext w:val="0"/>
                     <w:keepLines w:val="0"/>
-                    <w:pageBreakBefore w:val="0"/>
                     <w:widowControl w:val="1"/>
                     <w:pBdr>
                       <w:top w:space="0" w:sz="0" w:val="nil"/>
@@ -3260,7 +3231,6 @@
                   <w:pPr>
                     <w:keepNext w:val="0"/>
                     <w:keepLines w:val="0"/>
-                    <w:pageBreakBefore w:val="0"/>
                     <w:widowControl w:val="1"/>
                     <w:pBdr>
                       <w:top w:space="0" w:sz="0" w:val="nil"/>
@@ -3322,7 +3292,6 @@
                   <w:pPr>
                     <w:keepNext w:val="0"/>
                     <w:keepLines w:val="0"/>
-                    <w:pageBreakBefore w:val="0"/>
                     <w:widowControl w:val="1"/>
                     <w:pBdr>
                       <w:top w:space="0" w:sz="0" w:val="nil"/>
@@ -3389,7 +3358,6 @@
                   <w:pPr>
                     <w:keepNext w:val="0"/>
                     <w:keepLines w:val="0"/>
-                    <w:pageBreakBefore w:val="0"/>
                     <w:widowControl w:val="1"/>
                     <w:pBdr>
                       <w:top w:space="0" w:sz="0" w:val="nil"/>
@@ -3452,7 +3420,6 @@
                   <w:pPr>
                     <w:keepNext w:val="0"/>
                     <w:keepLines w:val="0"/>
-                    <w:pageBreakBefore w:val="0"/>
                     <w:widowControl w:val="1"/>
                     <w:pBdr>
                       <w:top w:space="0" w:sz="0" w:val="nil"/>
@@ -3507,7 +3474,6 @@
                   <w:pPr>
                     <w:keepNext w:val="0"/>
                     <w:keepLines w:val="0"/>
-                    <w:pageBreakBefore w:val="0"/>
                     <w:widowControl w:val="1"/>
                     <w:pBdr>
                       <w:top w:space="0" w:sz="0" w:val="nil"/>
@@ -3554,7 +3520,6 @@
                   <w:pPr>
                     <w:keepNext w:val="0"/>
                     <w:keepLines w:val="0"/>
-                    <w:pageBreakBefore w:val="0"/>
                     <w:widowControl w:val="1"/>
                     <w:pBdr>
                       <w:top w:space="0" w:sz="0" w:val="nil"/>
@@ -3608,7 +3573,6 @@
                   <w:pPr>
                     <w:keepNext w:val="0"/>
                     <w:keepLines w:val="0"/>
-                    <w:pageBreakBefore w:val="0"/>
                     <w:widowControl w:val="1"/>
                     <w:pBdr>
                       <w:top w:space="0" w:sz="0" w:val="nil"/>
@@ -3703,7 +3667,6 @@
                   <w:pPr>
                     <w:keepNext w:val="0"/>
                     <w:keepLines w:val="0"/>
-                    <w:pageBreakBefore w:val="0"/>
                     <w:widowControl w:val="1"/>
                     <w:pBdr>
                       <w:top w:space="0" w:sz="0" w:val="nil"/>
@@ -3796,7 +3759,6 @@
                   <w:pPr>
                     <w:keepNext w:val="0"/>
                     <w:keepLines w:val="0"/>
-                    <w:pageBreakBefore w:val="0"/>
                     <w:widowControl w:val="1"/>
                     <w:pBdr>
                       <w:top w:space="0" w:sz="0" w:val="nil"/>
@@ -3858,7 +3820,6 @@
                   <w:pPr>
                     <w:keepNext w:val="0"/>
                     <w:keepLines w:val="0"/>
-                    <w:pageBreakBefore w:val="0"/>
                     <w:widowControl w:val="1"/>
                     <w:pBdr>
                       <w:top w:space="0" w:sz="0" w:val="nil"/>
@@ -3923,7 +3884,6 @@
                   <w:pPr>
                     <w:keepNext w:val="0"/>
                     <w:keepLines w:val="0"/>
-                    <w:pageBreakBefore w:val="0"/>
                     <w:widowControl w:val="1"/>
                     <w:pBdr>
                       <w:top w:space="0" w:sz="0" w:val="nil"/>
@@ -3985,7 +3945,6 @@
                   <w:pPr>
                     <w:keepNext w:val="0"/>
                     <w:keepLines w:val="0"/>
-                    <w:pageBreakBefore w:val="0"/>
                     <w:widowControl w:val="1"/>
                     <w:pBdr>
                       <w:top w:space="0" w:sz="0" w:val="nil"/>
@@ -4025,7 +3984,6 @@
             <w:pPr>
               <w:keepNext w:val="0"/>
               <w:keepLines w:val="0"/>
-              <w:pageBreakBefore w:val="0"/>
               <w:widowControl w:val="1"/>
               <w:pBdr>
                 <w:top w:space="0" w:sz="0" w:val="nil"/>
@@ -4062,7 +4020,6 @@
             <w:pPr>
               <w:keepNext w:val="0"/>
               <w:keepLines w:val="0"/>
-              <w:pageBreakBefore w:val="0"/>
               <w:widowControl w:val="1"/>
               <w:pBdr>
                 <w:top w:space="0" w:sz="0" w:val="nil"/>
@@ -4140,7 +4097,6 @@
                   <w:pPr>
                     <w:keepNext w:val="0"/>
                     <w:keepLines w:val="0"/>
-                    <w:pageBreakBefore w:val="0"/>
                     <w:widowControl w:val="1"/>
                     <w:pBdr>
                       <w:top w:space="0" w:sz="0" w:val="nil"/>
@@ -4233,7 +4189,6 @@
                   <w:pPr>
                     <w:keepNext w:val="0"/>
                     <w:keepLines w:val="0"/>
-                    <w:pageBreakBefore w:val="0"/>
                     <w:widowControl w:val="1"/>
                     <w:pBdr>
                       <w:top w:space="0" w:sz="0" w:val="nil"/>
@@ -4325,7 +4280,6 @@
                   <w:pPr>
                     <w:keepNext w:val="0"/>
                     <w:keepLines w:val="0"/>
-                    <w:pageBreakBefore w:val="0"/>
                     <w:widowControl w:val="1"/>
                     <w:pBdr>
                       <w:top w:space="0" w:sz="0" w:val="nil"/>
@@ -4387,7 +4341,6 @@
                   <w:pPr>
                     <w:keepNext w:val="0"/>
                     <w:keepLines w:val="0"/>
-                    <w:pageBreakBefore w:val="0"/>
                     <w:widowControl w:val="1"/>
                     <w:pBdr>
                       <w:top w:space="0" w:sz="0" w:val="nil"/>
@@ -4452,7 +4405,6 @@
                   <w:pPr>
                     <w:keepNext w:val="0"/>
                     <w:keepLines w:val="0"/>
-                    <w:pageBreakBefore w:val="0"/>
                     <w:widowControl w:val="1"/>
                     <w:pBdr>
                       <w:top w:space="0" w:sz="0" w:val="nil"/>
@@ -4514,7 +4466,6 @@
                   <w:pPr>
                     <w:keepNext w:val="0"/>
                     <w:keepLines w:val="0"/>
-                    <w:pageBreakBefore w:val="0"/>
                     <w:widowControl w:val="1"/>
                     <w:pBdr>
                       <w:top w:space="0" w:sz="0" w:val="nil"/>
@@ -4554,7 +4505,6 @@
             <w:pPr>
               <w:keepNext w:val="0"/>
               <w:keepLines w:val="0"/>
-              <w:pageBreakBefore w:val="0"/>
               <w:widowControl w:val="1"/>
               <w:pBdr>
                 <w:top w:space="0" w:sz="0" w:val="nil"/>
@@ -4632,7 +4582,6 @@
                   <w:pPr>
                     <w:keepNext w:val="0"/>
                     <w:keepLines w:val="0"/>
-                    <w:pageBreakBefore w:val="0"/>
                     <w:widowControl w:val="1"/>
                     <w:pBdr>
                       <w:top w:space="0" w:sz="0" w:val="nil"/>
@@ -4725,7 +4674,6 @@
                   <w:pPr>
                     <w:keepNext w:val="0"/>
                     <w:keepLines w:val="0"/>
-                    <w:pageBreakBefore w:val="0"/>
                     <w:widowControl w:val="1"/>
                     <w:pBdr>
                       <w:top w:space="0" w:sz="0" w:val="nil"/>
@@ -4817,7 +4765,6 @@
                   <w:pPr>
                     <w:keepNext w:val="0"/>
                     <w:keepLines w:val="0"/>
-                    <w:pageBreakBefore w:val="0"/>
                     <w:widowControl w:val="1"/>
                     <w:pBdr>
                       <w:top w:space="0" w:sz="0" w:val="nil"/>
@@ -4879,7 +4826,6 @@
                   <w:pPr>
                     <w:keepNext w:val="0"/>
                     <w:keepLines w:val="0"/>
-                    <w:pageBreakBefore w:val="0"/>
                     <w:widowControl w:val="1"/>
                     <w:pBdr>
                       <w:top w:space="0" w:sz="0" w:val="nil"/>
@@ -4944,7 +4890,6 @@
                   <w:pPr>
                     <w:keepNext w:val="0"/>
                     <w:keepLines w:val="0"/>
-                    <w:pageBreakBefore w:val="0"/>
                     <w:widowControl w:val="1"/>
                     <w:pBdr>
                       <w:top w:space="0" w:sz="0" w:val="nil"/>
@@ -5006,7 +4951,6 @@
                   <w:pPr>
                     <w:keepNext w:val="0"/>
                     <w:keepLines w:val="0"/>
-                    <w:pageBreakBefore w:val="0"/>
                     <w:widowControl w:val="1"/>
                     <w:pBdr>
                       <w:top w:space="0" w:sz="0" w:val="nil"/>
@@ -5046,7 +4990,6 @@
             <w:pPr>
               <w:keepNext w:val="0"/>
               <w:keepLines w:val="0"/>
-              <w:pageBreakBefore w:val="0"/>
               <w:widowControl w:val="1"/>
               <w:pBdr>
                 <w:top w:space="0" w:sz="0" w:val="nil"/>
@@ -6301,14 +6244,8 @@
       </w:pPr>
       <w:r>
         <w:rPr>
-          <w:rFonts w:ascii="Times New Roman" w:cs="Times New Roman" w:eastAsia="Times New Roman" w:hAnsi="Times New Roman"/>
-          <w:b w:val="1"/>
-          <w:i w:val="1"/>
-          <w:sz w:val="24"/>
-          <w:szCs w:val="24"/>
-          <w:rtl w:val="0"/>
-        </w:rPr>
-        <w:t xml:space="preserve"> </w:t>
+          <w:rtl w:val="0"/>
+        </w:rPr>
       </w:r>
     </w:p>
     <w:p>
@@ -6317,7 +6254,6 @@
         <w:spacing w:after="240" w:before="240" w:lineRule="auto"/>
         <w:rPr>
           <w:rFonts w:ascii="Times New Roman" w:cs="Times New Roman" w:eastAsia="Times New Roman" w:hAnsi="Times New Roman"/>
-          <w:b w:val="1"/>
           <w:i w:val="1"/>
           <w:sz w:val="24"/>
           <w:szCs w:val="24"/>
@@ -6326,13 +6262,12 @@
       <w:r>
         <w:rPr>
           <w:rFonts w:ascii="Times New Roman" w:cs="Times New Roman" w:eastAsia="Times New Roman" w:hAnsi="Times New Roman"/>
-          <w:b w:val="1"/>
           <w:i w:val="1"/>
           <w:sz w:val="24"/>
           <w:szCs w:val="24"/>
           <w:rtl w:val="0"/>
         </w:rPr>
-        <w:t xml:space="preserve">Evaluation Metrics</w:t>
+        <w:t xml:space="preserve"> </w:t>
       </w:r>
     </w:p>
     <w:p>
@@ -6348,35 +6283,8 @@
       </w:pPr>
       <w:r>
         <w:rPr>
-          <w:rFonts w:ascii="Times New Roman" w:cs="Times New Roman" w:eastAsia="Times New Roman" w:hAnsi="Times New Roman"/>
-          <w:i w:val="1"/>
-          <w:sz w:val="24"/>
-          <w:szCs w:val="24"/>
-          <w:rtl w:val="0"/>
-        </w:rPr>
-        <w:t xml:space="preserve"> </w:t>
-      </w:r>
-    </w:p>
-    <w:p>
-      <w:pPr>
-        <w:shd w:fill="f7f7f7" w:val="clear"/>
-        <w:spacing w:after="240" w:before="240" w:lineRule="auto"/>
-        <w:rPr>
-          <w:rFonts w:ascii="Times New Roman" w:cs="Times New Roman" w:eastAsia="Times New Roman" w:hAnsi="Times New Roman"/>
-          <w:i w:val="1"/>
-          <w:sz w:val="24"/>
-          <w:szCs w:val="24"/>
-        </w:rPr>
-      </w:pPr>
-      <w:r>
-        <w:rPr>
-          <w:rFonts w:ascii="Times New Roman" w:cs="Times New Roman" w:eastAsia="Times New Roman" w:hAnsi="Times New Roman"/>
-          <w:i w:val="1"/>
-          <w:sz w:val="24"/>
-          <w:szCs w:val="24"/>
-          <w:rtl w:val="0"/>
-        </w:rPr>
-        <w:t xml:space="preserve"> </w:t>
+          <w:rtl w:val="0"/>
+        </w:rPr>
       </w:r>
     </w:p>
     <w:p>
@@ -6411,7 +6319,6 @@
         <w:rPr>
           <w:rFonts w:ascii="Times New Roman" w:cs="Times New Roman" w:eastAsia="Times New Roman" w:hAnsi="Times New Roman"/>
           <w:b w:val="1"/>
-          <w:i w:val="1"/>
           <w:sz w:val="24"/>
           <w:szCs w:val="24"/>
         </w:rPr>
@@ -6420,12 +6327,226 @@
         <w:rPr>
           <w:rFonts w:ascii="Times New Roman" w:cs="Times New Roman" w:eastAsia="Times New Roman" w:hAnsi="Times New Roman"/>
           <w:b w:val="1"/>
-          <w:i w:val="1"/>
-          <w:sz w:val="24"/>
-          <w:szCs w:val="24"/>
-          <w:rtl w:val="0"/>
-        </w:rPr>
-        <w:t xml:space="preserve">Model Evaluation &amp; Visualization</w:t>
+          <w:sz w:val="24"/>
+          <w:szCs w:val="24"/>
+          <w:rtl w:val="0"/>
+        </w:rPr>
+        <w:t xml:space="preserve">Model Evaluation &amp; Visualization:</w:t>
+      </w:r>
+    </w:p>
+    <w:p>
+      <w:pPr>
+        <w:shd w:fill="f7f7f7" w:val="clear"/>
+        <w:spacing w:after="240" w:before="240" w:lineRule="auto"/>
+        <w:rPr>
+          <w:rFonts w:ascii="Times New Roman" w:cs="Times New Roman" w:eastAsia="Times New Roman" w:hAnsi="Times New Roman"/>
+          <w:sz w:val="24"/>
+          <w:szCs w:val="24"/>
+        </w:rPr>
+      </w:pPr>
+      <w:r>
+        <w:rPr>
+          <w:rFonts w:ascii="Times New Roman" w:cs="Times New Roman" w:eastAsia="Times New Roman" w:hAnsi="Times New Roman"/>
+          <w:sz w:val="24"/>
+          <w:szCs w:val="24"/>
+          <w:rtl w:val="0"/>
+        </w:rPr>
+        <w:t xml:space="preserve">The model evaluation involves the model performance metrics that are:</w:t>
+      </w:r>
+    </w:p>
+    <w:p>
+      <w:pPr>
+        <w:numPr>
+          <w:ilvl w:val="0"/>
+          <w:numId w:val="2"/>
+        </w:numPr>
+        <w:shd w:fill="f7f7f7" w:val="clear"/>
+        <w:spacing w:after="0" w:afterAutospacing="0" w:before="240" w:lineRule="auto"/>
+        <w:ind w:left="720" w:hanging="360"/>
+        <w:rPr>
+          <w:rFonts w:ascii="Times New Roman" w:cs="Times New Roman" w:eastAsia="Times New Roman" w:hAnsi="Times New Roman"/>
+          <w:sz w:val="24"/>
+          <w:szCs w:val="24"/>
+          <w:u w:val="none"/>
+        </w:rPr>
+      </w:pPr>
+      <w:r>
+        <w:rPr>
+          <w:rFonts w:ascii="Times New Roman" w:cs="Times New Roman" w:eastAsia="Times New Roman" w:hAnsi="Times New Roman"/>
+          <w:sz w:val="24"/>
+          <w:szCs w:val="24"/>
+          <w:rtl w:val="0"/>
+        </w:rPr>
+        <w:t xml:space="preserve">Accuracy:</w:t>
+      </w:r>
+    </w:p>
+    <w:p>
+      <w:pPr>
+        <w:numPr>
+          <w:ilvl w:val="0"/>
+          <w:numId w:val="2"/>
+        </w:numPr>
+        <w:shd w:fill="f7f7f7" w:val="clear"/>
+        <w:spacing w:after="0" w:afterAutospacing="0" w:before="0" w:beforeAutospacing="0" w:lineRule="auto"/>
+        <w:ind w:left="720" w:hanging="360"/>
+        <w:rPr>
+          <w:rFonts w:ascii="Times New Roman" w:cs="Times New Roman" w:eastAsia="Times New Roman" w:hAnsi="Times New Roman"/>
+          <w:sz w:val="24"/>
+          <w:szCs w:val="24"/>
+          <w:u w:val="none"/>
+        </w:rPr>
+      </w:pPr>
+      <w:r>
+        <w:rPr>
+          <w:rFonts w:ascii="Times New Roman" w:cs="Times New Roman" w:eastAsia="Times New Roman" w:hAnsi="Times New Roman"/>
+          <w:sz w:val="24"/>
+          <w:szCs w:val="24"/>
+          <w:rtl w:val="0"/>
+        </w:rPr>
+        <w:t xml:space="preserve">F1 score:</w:t>
+      </w:r>
+    </w:p>
+    <w:p>
+      <w:pPr>
+        <w:numPr>
+          <w:ilvl w:val="0"/>
+          <w:numId w:val="2"/>
+        </w:numPr>
+        <w:shd w:fill="f7f7f7" w:val="clear"/>
+        <w:spacing w:after="240" w:before="0" w:beforeAutospacing="0" w:lineRule="auto"/>
+        <w:ind w:left="720" w:hanging="360"/>
+        <w:rPr>
+          <w:rFonts w:ascii="Times New Roman" w:cs="Times New Roman" w:eastAsia="Times New Roman" w:hAnsi="Times New Roman"/>
+          <w:sz w:val="24"/>
+          <w:szCs w:val="24"/>
+          <w:u w:val="none"/>
+        </w:rPr>
+      </w:pPr>
+      <w:r>
+        <w:rPr>
+          <w:rFonts w:ascii="Times New Roman" w:cs="Times New Roman" w:eastAsia="Times New Roman" w:hAnsi="Times New Roman"/>
+          <w:sz w:val="24"/>
+          <w:szCs w:val="24"/>
+          <w:rtl w:val="0"/>
+        </w:rPr>
+        <w:t xml:space="preserve">Confusion Matrix Analysis:</w:t>
+      </w:r>
+    </w:p>
+    <w:p>
+      <w:pPr>
+        <w:shd w:fill="f7f7f7" w:val="clear"/>
+        <w:spacing w:after="240" w:before="240" w:lineRule="auto"/>
+        <w:ind w:left="0" w:firstLine="0"/>
+        <w:rPr>
+          <w:rFonts w:ascii="Times New Roman" w:cs="Times New Roman" w:eastAsia="Times New Roman" w:hAnsi="Times New Roman"/>
+          <w:b w:val="1"/>
+          <w:sz w:val="24"/>
+          <w:szCs w:val="24"/>
+        </w:rPr>
+      </w:pPr>
+      <w:r>
+        <w:rPr>
+          <w:rFonts w:ascii="Times New Roman" w:cs="Times New Roman" w:eastAsia="Times New Roman" w:hAnsi="Times New Roman"/>
+          <w:b w:val="1"/>
+          <w:sz w:val="24"/>
+          <w:szCs w:val="24"/>
+          <w:rtl w:val="0"/>
+        </w:rPr>
+        <w:t xml:space="preserve">Insights from the Feature Analysis:</w:t>
+      </w:r>
+    </w:p>
+    <w:p>
+      <w:pPr>
+        <w:numPr>
+          <w:ilvl w:val="0"/>
+          <w:numId w:val="3"/>
+        </w:numPr>
+        <w:shd w:fill="f7f7f7" w:val="clear"/>
+        <w:spacing w:after="0" w:afterAutospacing="0" w:before="240" w:lineRule="auto"/>
+        <w:ind w:left="720" w:hanging="360"/>
+        <w:rPr>
+          <w:rFonts w:ascii="Times New Roman" w:cs="Times New Roman" w:eastAsia="Times New Roman" w:hAnsi="Times New Roman"/>
+          <w:sz w:val="24"/>
+          <w:szCs w:val="24"/>
+          <w:u w:val="none"/>
+        </w:rPr>
+      </w:pPr>
+      <w:r>
+        <w:rPr>
+          <w:rFonts w:ascii="Times New Roman" w:cs="Times New Roman" w:eastAsia="Times New Roman" w:hAnsi="Times New Roman"/>
+          <w:sz w:val="24"/>
+          <w:szCs w:val="24"/>
+          <w:rtl w:val="0"/>
+        </w:rPr>
+        <w:t xml:space="preserve">Temperature:</w:t>
+      </w:r>
+    </w:p>
+    <w:p>
+      <w:pPr>
+        <w:numPr>
+          <w:ilvl w:val="0"/>
+          <w:numId w:val="3"/>
+        </w:numPr>
+        <w:shd w:fill="f7f7f7" w:val="clear"/>
+        <w:spacing w:after="0" w:afterAutospacing="0" w:before="0" w:beforeAutospacing="0" w:lineRule="auto"/>
+        <w:ind w:left="720" w:hanging="360"/>
+        <w:rPr>
+          <w:rFonts w:ascii="Times New Roman" w:cs="Times New Roman" w:eastAsia="Times New Roman" w:hAnsi="Times New Roman"/>
+          <w:sz w:val="24"/>
+          <w:szCs w:val="24"/>
+          <w:u w:val="none"/>
+        </w:rPr>
+      </w:pPr>
+      <w:r>
+        <w:rPr>
+          <w:rFonts w:ascii="Times New Roman" w:cs="Times New Roman" w:eastAsia="Times New Roman" w:hAnsi="Times New Roman"/>
+          <w:sz w:val="24"/>
+          <w:szCs w:val="24"/>
+          <w:rtl w:val="0"/>
+        </w:rPr>
+        <w:t xml:space="preserve">NDVI </w:t>
+      </w:r>
+    </w:p>
+    <w:p>
+      <w:pPr>
+        <w:numPr>
+          <w:ilvl w:val="0"/>
+          <w:numId w:val="3"/>
+        </w:numPr>
+        <w:shd w:fill="f7f7f7" w:val="clear"/>
+        <w:spacing w:after="240" w:before="0" w:beforeAutospacing="0" w:lineRule="auto"/>
+        <w:ind w:left="720" w:hanging="360"/>
+        <w:rPr>
+          <w:rFonts w:ascii="Times New Roman" w:cs="Times New Roman" w:eastAsia="Times New Roman" w:hAnsi="Times New Roman"/>
+          <w:sz w:val="24"/>
+          <w:szCs w:val="24"/>
+          <w:u w:val="none"/>
+        </w:rPr>
+      </w:pPr>
+      <w:r>
+        <w:rPr>
+          <w:rFonts w:ascii="Times New Roman" w:cs="Times New Roman" w:eastAsia="Times New Roman" w:hAnsi="Times New Roman"/>
+          <w:sz w:val="24"/>
+          <w:szCs w:val="24"/>
+          <w:rtl w:val="0"/>
+        </w:rPr>
+        <w:t xml:space="preserve">Relative Humidity and Soil Moisture</w:t>
+      </w:r>
+    </w:p>
+    <w:p>
+      <w:pPr>
+        <w:shd w:fill="f7f7f7" w:val="clear"/>
+        <w:spacing w:after="240" w:before="240" w:lineRule="auto"/>
+        <w:rPr>
+          <w:rFonts w:ascii="Times New Roman" w:cs="Times New Roman" w:eastAsia="Times New Roman" w:hAnsi="Times New Roman"/>
+          <w:sz w:val="24"/>
+          <w:szCs w:val="24"/>
+        </w:rPr>
+      </w:pPr>
+      <w:r>
+        <w:rPr>
+          <w:rtl w:val="0"/>
+        </w:rPr>
       </w:r>
     </w:p>
     <w:p>
@@ -6646,7 +6767,7 @@
           <w:numId w:val="1"/>
         </w:numPr>
         <w:shd w:fill="f7f7f7" w:val="clear"/>
-        <w:spacing w:after="0" w:afterAutospacing="0" w:line="276" w:lineRule="auto"/>
+        <w:spacing w:after="0" w:line="276" w:lineRule="auto"/>
         <w:ind w:left="720" w:hanging="360"/>
         <w:rPr>
           <w:rFonts w:ascii="Times New Roman" w:cs="Times New Roman" w:eastAsia="Times New Roman" w:hAnsi="Times New Roman"/>
@@ -6719,7 +6840,7 @@
           <w:numId w:val="1"/>
         </w:numPr>
         <w:shd w:fill="f7f7f7" w:val="clear"/>
-        <w:spacing w:after="0" w:afterAutospacing="0" w:line="276" w:lineRule="auto"/>
+        <w:spacing w:after="0" w:line="276" w:lineRule="auto"/>
         <w:ind w:left="720" w:hanging="360"/>
         <w:rPr>
           <w:rFonts w:ascii="Times New Roman" w:cs="Times New Roman" w:eastAsia="Times New Roman" w:hAnsi="Times New Roman"/>
@@ -6811,7 +6932,7 @@
           <w:numId w:val="1"/>
         </w:numPr>
         <w:shd w:fill="f7f7f7" w:val="clear"/>
-        <w:spacing w:after="0" w:afterAutospacing="0" w:line="276" w:lineRule="auto"/>
+        <w:spacing w:after="0" w:line="276" w:lineRule="auto"/>
         <w:ind w:left="720" w:hanging="360"/>
         <w:rPr>
           <w:rFonts w:ascii="Times New Roman" w:cs="Times New Roman" w:eastAsia="Times New Roman" w:hAnsi="Times New Roman"/>
@@ -6903,7 +7024,7 @@
           <w:numId w:val="1"/>
         </w:numPr>
         <w:shd w:fill="f7f7f7" w:val="clear"/>
-        <w:spacing w:after="0" w:afterAutospacing="0" w:line="276" w:lineRule="auto"/>
+        <w:spacing w:after="0" w:line="276" w:lineRule="auto"/>
         <w:ind w:left="720" w:hanging="360"/>
         <w:rPr>
           <w:rFonts w:ascii="Times New Roman" w:cs="Times New Roman" w:eastAsia="Times New Roman" w:hAnsi="Times New Roman"/>
@@ -6976,7 +7097,7 @@
           <w:numId w:val="1"/>
         </w:numPr>
         <w:shd w:fill="f7f7f7" w:val="clear"/>
-        <w:spacing w:after="0" w:afterAutospacing="0" w:line="276" w:lineRule="auto"/>
+        <w:spacing w:after="0" w:line="276" w:lineRule="auto"/>
         <w:ind w:left="720" w:hanging="360"/>
         <w:rPr>
           <w:rFonts w:ascii="Times New Roman" w:cs="Times New Roman" w:eastAsia="Times New Roman" w:hAnsi="Times New Roman"/>
@@ -7068,7 +7189,7 @@
           <w:numId w:val="1"/>
         </w:numPr>
         <w:shd w:fill="f7f7f7" w:val="clear"/>
-        <w:spacing w:after="0" w:afterAutospacing="0" w:line="276" w:lineRule="auto"/>
+        <w:spacing w:after="0" w:line="276" w:lineRule="auto"/>
         <w:ind w:left="720" w:hanging="360"/>
         <w:rPr>
           <w:rFonts w:ascii="Times New Roman" w:cs="Times New Roman" w:eastAsia="Times New Roman" w:hAnsi="Times New Roman"/>
@@ -7160,7 +7281,7 @@
           <w:numId w:val="1"/>
         </w:numPr>
         <w:shd w:fill="f7f7f7" w:val="clear"/>
-        <w:spacing w:after="0" w:afterAutospacing="0" w:line="276" w:lineRule="auto"/>
+        <w:spacing w:after="0" w:line="276" w:lineRule="auto"/>
         <w:ind w:left="720" w:hanging="360"/>
         <w:rPr>
           <w:rFonts w:ascii="Times New Roman" w:cs="Times New Roman" w:eastAsia="Times New Roman" w:hAnsi="Times New Roman"/>
@@ -7288,6 +7409,11 @@
         </w:rPr>
         <w:t xml:space="preserve">.</w:t>
       </w:r>
+      <w:r>
+        <w:rPr>
+          <w:rtl w:val="0"/>
+        </w:rPr>
+      </w:r>
     </w:p>
     <w:p>
       <w:pPr>
@@ -7361,7 +7487,6 @@
     <w:pPr>
       <w:keepNext w:val="0"/>
       <w:keepLines w:val="0"/>
-      <w:pageBreakBefore w:val="0"/>
       <w:widowControl w:val="1"/>
       <w:pBdr>
         <w:top w:space="0" w:sz="0" w:val="nil"/>
@@ -7421,7 +7546,6 @@
     <w:pPr>
       <w:keepNext w:val="0"/>
       <w:keepLines w:val="0"/>
-      <w:pageBreakBefore w:val="0"/>
       <w:widowControl w:val="1"/>
       <w:pBdr>
         <w:top w:space="0" w:sz="0" w:val="nil"/>
@@ -7467,7 +7591,6 @@
     <w:pPr>
       <w:keepNext w:val="0"/>
       <w:keepLines w:val="0"/>
-      <w:pageBreakBefore w:val="0"/>
       <w:widowControl w:val="1"/>
       <w:pBdr>
         <w:top w:space="0" w:sz="0" w:val="nil"/>
@@ -7526,7 +7649,6 @@
     <w:pPr>
       <w:keepNext w:val="0"/>
       <w:keepLines w:val="0"/>
-      <w:pageBreakBefore w:val="0"/>
       <w:widowControl w:val="1"/>
       <w:pBdr>
         <w:top w:space="0" w:sz="0" w:val="nil"/>
@@ -7587,7 +7709,6 @@
     <w:pPr>
       <w:keepNext w:val="0"/>
       <w:keepLines w:val="0"/>
-      <w:pageBreakBefore w:val="0"/>
       <w:widowControl w:val="0"/>
       <w:pBdr>
         <w:top w:space="0" w:sz="0" w:val="nil"/>
@@ -7625,6 +7746,14 @@
       <w:tblStyle w:val="Table10"/>
       <w:tblW w:w="10080.0" w:type="dxa"/>
       <w:jc w:val="left"/>
+      <w:tblBorders>
+        <w:top w:color="000000" w:space="0" w:sz="4" w:val="single"/>
+        <w:left w:color="000000" w:space="0" w:sz="4" w:val="single"/>
+        <w:bottom w:color="000000" w:space="0" w:sz="4" w:val="single"/>
+        <w:right w:color="000000" w:space="0" w:sz="4" w:val="single"/>
+        <w:insideH w:color="000000" w:space="0" w:sz="4" w:val="single"/>
+        <w:insideV w:color="000000" w:space="0" w:sz="4" w:val="single"/>
+      </w:tblBorders>
       <w:tblLayout w:type="fixed"/>
       <w:tblLook w:val="0600"/>
     </w:tblPr>
@@ -7652,7 +7781,6 @@
           <w:pPr>
             <w:keepNext w:val="0"/>
             <w:keepLines w:val="0"/>
-            <w:pageBreakBefore w:val="0"/>
             <w:widowControl w:val="1"/>
             <w:pBdr>
               <w:top w:space="0" w:sz="0" w:val="nil"/>
@@ -7696,7 +7824,6 @@
           <w:pPr>
             <w:keepNext w:val="0"/>
             <w:keepLines w:val="0"/>
-            <w:pageBreakBefore w:val="0"/>
             <w:widowControl w:val="1"/>
             <w:pBdr>
               <w:top w:space="0" w:sz="0" w:val="nil"/>
@@ -7740,7 +7867,6 @@
           <w:pPr>
             <w:keepNext w:val="0"/>
             <w:keepLines w:val="0"/>
-            <w:pageBreakBefore w:val="0"/>
             <w:widowControl w:val="1"/>
             <w:pBdr>
               <w:top w:space="0" w:sz="0" w:val="nil"/>
@@ -7784,7 +7910,6 @@
     <w:pPr>
       <w:keepNext w:val="0"/>
       <w:keepLines w:val="0"/>
-      <w:pageBreakBefore w:val="0"/>
       <w:widowControl w:val="1"/>
       <w:pBdr>
         <w:top w:space="0" w:sz="0" w:val="nil"/>
@@ -7936,8 +8061,234 @@
       </w:rPr>
     </w:lvl>
   </w:abstractNum>
+  <w:abstractNum w:abstractNumId="2">
+    <w:lvl w:ilvl="0">
+      <w:start w:val="1"/>
+      <w:numFmt w:val="decimal"/>
+      <w:lvlText w:val="%1."/>
+      <w:lvlJc w:val="left"/>
+      <w:pPr>
+        <w:ind w:left="720" w:hanging="360"/>
+      </w:pPr>
+      <w:rPr>
+        <w:u w:val="none"/>
+      </w:rPr>
+    </w:lvl>
+    <w:lvl w:ilvl="1">
+      <w:start w:val="1"/>
+      <w:numFmt w:val="lowerLetter"/>
+      <w:lvlText w:val="%2."/>
+      <w:lvlJc w:val="left"/>
+      <w:pPr>
+        <w:ind w:left="1440" w:hanging="360"/>
+      </w:pPr>
+      <w:rPr>
+        <w:u w:val="none"/>
+      </w:rPr>
+    </w:lvl>
+    <w:lvl w:ilvl="2">
+      <w:start w:val="1"/>
+      <w:numFmt w:val="lowerRoman"/>
+      <w:lvlText w:val="%3."/>
+      <w:lvlJc w:val="right"/>
+      <w:pPr>
+        <w:ind w:left="2160" w:hanging="360"/>
+      </w:pPr>
+      <w:rPr>
+        <w:u w:val="none"/>
+      </w:rPr>
+    </w:lvl>
+    <w:lvl w:ilvl="3">
+      <w:start w:val="1"/>
+      <w:numFmt w:val="decimal"/>
+      <w:lvlText w:val="%4."/>
+      <w:lvlJc w:val="left"/>
+      <w:pPr>
+        <w:ind w:left="2880" w:hanging="360"/>
+      </w:pPr>
+      <w:rPr>
+        <w:u w:val="none"/>
+      </w:rPr>
+    </w:lvl>
+    <w:lvl w:ilvl="4">
+      <w:start w:val="1"/>
+      <w:numFmt w:val="lowerLetter"/>
+      <w:lvlText w:val="%5."/>
+      <w:lvlJc w:val="left"/>
+      <w:pPr>
+        <w:ind w:left="3600" w:hanging="360"/>
+      </w:pPr>
+      <w:rPr>
+        <w:u w:val="none"/>
+      </w:rPr>
+    </w:lvl>
+    <w:lvl w:ilvl="5">
+      <w:start w:val="1"/>
+      <w:numFmt w:val="lowerRoman"/>
+      <w:lvlText w:val="%6."/>
+      <w:lvlJc w:val="right"/>
+      <w:pPr>
+        <w:ind w:left="4320" w:hanging="360"/>
+      </w:pPr>
+      <w:rPr>
+        <w:u w:val="none"/>
+      </w:rPr>
+    </w:lvl>
+    <w:lvl w:ilvl="6">
+      <w:start w:val="1"/>
+      <w:numFmt w:val="decimal"/>
+      <w:lvlText w:val="%7."/>
+      <w:lvlJc w:val="left"/>
+      <w:pPr>
+        <w:ind w:left="5040" w:hanging="360"/>
+      </w:pPr>
+      <w:rPr>
+        <w:u w:val="none"/>
+      </w:rPr>
+    </w:lvl>
+    <w:lvl w:ilvl="7">
+      <w:start w:val="1"/>
+      <w:numFmt w:val="lowerLetter"/>
+      <w:lvlText w:val="%8."/>
+      <w:lvlJc w:val="left"/>
+      <w:pPr>
+        <w:ind w:left="5760" w:hanging="360"/>
+      </w:pPr>
+      <w:rPr>
+        <w:u w:val="none"/>
+      </w:rPr>
+    </w:lvl>
+    <w:lvl w:ilvl="8">
+      <w:start w:val="1"/>
+      <w:numFmt w:val="lowerRoman"/>
+      <w:lvlText w:val="%9."/>
+      <w:lvlJc w:val="right"/>
+      <w:pPr>
+        <w:ind w:left="6480" w:hanging="360"/>
+      </w:pPr>
+      <w:rPr>
+        <w:u w:val="none"/>
+      </w:rPr>
+    </w:lvl>
+  </w:abstractNum>
+  <w:abstractNum w:abstractNumId="3">
+    <w:lvl w:ilvl="0">
+      <w:start w:val="1"/>
+      <w:numFmt w:val="decimal"/>
+      <w:lvlText w:val="%1."/>
+      <w:lvlJc w:val="left"/>
+      <w:pPr>
+        <w:ind w:left="720" w:hanging="360"/>
+      </w:pPr>
+      <w:rPr>
+        <w:u w:val="none"/>
+      </w:rPr>
+    </w:lvl>
+    <w:lvl w:ilvl="1">
+      <w:start w:val="1"/>
+      <w:numFmt w:val="lowerLetter"/>
+      <w:lvlText w:val="%2."/>
+      <w:lvlJc w:val="left"/>
+      <w:pPr>
+        <w:ind w:left="1440" w:hanging="360"/>
+      </w:pPr>
+      <w:rPr>
+        <w:u w:val="none"/>
+      </w:rPr>
+    </w:lvl>
+    <w:lvl w:ilvl="2">
+      <w:start w:val="1"/>
+      <w:numFmt w:val="lowerRoman"/>
+      <w:lvlText w:val="%3."/>
+      <w:lvlJc w:val="right"/>
+      <w:pPr>
+        <w:ind w:left="2160" w:hanging="360"/>
+      </w:pPr>
+      <w:rPr>
+        <w:u w:val="none"/>
+      </w:rPr>
+    </w:lvl>
+    <w:lvl w:ilvl="3">
+      <w:start w:val="1"/>
+      <w:numFmt w:val="decimal"/>
+      <w:lvlText w:val="%4."/>
+      <w:lvlJc w:val="left"/>
+      <w:pPr>
+        <w:ind w:left="2880" w:hanging="360"/>
+      </w:pPr>
+      <w:rPr>
+        <w:u w:val="none"/>
+      </w:rPr>
+    </w:lvl>
+    <w:lvl w:ilvl="4">
+      <w:start w:val="1"/>
+      <w:numFmt w:val="lowerLetter"/>
+      <w:lvlText w:val="%5."/>
+      <w:lvlJc w:val="left"/>
+      <w:pPr>
+        <w:ind w:left="3600" w:hanging="360"/>
+      </w:pPr>
+      <w:rPr>
+        <w:u w:val="none"/>
+      </w:rPr>
+    </w:lvl>
+    <w:lvl w:ilvl="5">
+      <w:start w:val="1"/>
+      <w:numFmt w:val="lowerRoman"/>
+      <w:lvlText w:val="%6."/>
+      <w:lvlJc w:val="right"/>
+      <w:pPr>
+        <w:ind w:left="4320" w:hanging="360"/>
+      </w:pPr>
+      <w:rPr>
+        <w:u w:val="none"/>
+      </w:rPr>
+    </w:lvl>
+    <w:lvl w:ilvl="6">
+      <w:start w:val="1"/>
+      <w:numFmt w:val="decimal"/>
+      <w:lvlText w:val="%7."/>
+      <w:lvlJc w:val="left"/>
+      <w:pPr>
+        <w:ind w:left="5040" w:hanging="360"/>
+      </w:pPr>
+      <w:rPr>
+        <w:u w:val="none"/>
+      </w:rPr>
+    </w:lvl>
+    <w:lvl w:ilvl="7">
+      <w:start w:val="1"/>
+      <w:numFmt w:val="lowerLetter"/>
+      <w:lvlText w:val="%8."/>
+      <w:lvlJc w:val="left"/>
+      <w:pPr>
+        <w:ind w:left="5760" w:hanging="360"/>
+      </w:pPr>
+      <w:rPr>
+        <w:u w:val="none"/>
+      </w:rPr>
+    </w:lvl>
+    <w:lvl w:ilvl="8">
+      <w:start w:val="1"/>
+      <w:numFmt w:val="lowerRoman"/>
+      <w:lvlText w:val="%9."/>
+      <w:lvlJc w:val="right"/>
+      <w:pPr>
+        <w:ind w:left="6480" w:hanging="360"/>
+      </w:pPr>
+      <w:rPr>
+        <w:u w:val="none"/>
+      </w:rPr>
+    </w:lvl>
+  </w:abstractNum>
   <w:num w:numId="1">
     <w:abstractNumId w:val="1"/>
+  </w:num>
+  <w:num w:numId="2">
+    <w:abstractNumId w:val="2"/>
+  </w:num>
+  <w:num w:numId="3">
+    <w:abstractNumId w:val="3"/>
   </w:num>
 </w:numbering>
 </file>
@@ -7959,6 +8310,117 @@
       </w:pPr>
     </w:pPrDefault>
   </w:docDefaults>
+  <w:style w:type="paragraph" w:styleId="Normal" w:default="1">
+    <w:name w:val="normal"/>
+  </w:style>
+  <w:style w:type="table" w:styleId="TableNormal" w:default="1">
+    <w:name w:val="Table Normal"/>
+  </w:style>
+  <w:style w:type="paragraph" w:styleId="Heading1">
+    <w:name w:val="heading 1"/>
+    <w:basedOn w:val="Normal"/>
+    <w:next w:val="Normal"/>
+    <w:pPr>
+      <w:keepNext w:val="1"/>
+      <w:keepLines w:val="1"/>
+      <w:spacing w:after="0" w:before="240" w:lineRule="auto"/>
+    </w:pPr>
+    <w:rPr>
+      <w:rFonts w:ascii="Calibri" w:cs="Calibri" w:eastAsia="Calibri" w:hAnsi="Calibri"/>
+      <w:b w:val="1"/>
+      <w:sz w:val="32"/>
+      <w:szCs w:val="32"/>
+    </w:rPr>
+  </w:style>
+  <w:style w:type="paragraph" w:styleId="Heading2">
+    <w:name w:val="heading 2"/>
+    <w:basedOn w:val="Normal"/>
+    <w:next w:val="Normal"/>
+    <w:pPr>
+      <w:keepNext w:val="1"/>
+      <w:keepLines w:val="1"/>
+      <w:spacing w:after="0" w:before="240" w:lineRule="auto"/>
+    </w:pPr>
+    <w:rPr>
+      <w:rFonts w:ascii="Calibri" w:cs="Calibri" w:eastAsia="Calibri" w:hAnsi="Calibri"/>
+      <w:b w:val="0"/>
+      <w:sz w:val="28"/>
+      <w:szCs w:val="28"/>
+    </w:rPr>
+  </w:style>
+  <w:style w:type="paragraph" w:styleId="Heading3">
+    <w:name w:val="heading 3"/>
+    <w:basedOn w:val="Normal"/>
+    <w:next w:val="Normal"/>
+    <w:pPr>
+      <w:keepNext w:val="1"/>
+      <w:keepLines w:val="1"/>
+      <w:spacing w:after="0" w:before="240" w:lineRule="auto"/>
+    </w:pPr>
+    <w:rPr>
+      <w:rFonts w:ascii="Calibri" w:cs="Calibri" w:eastAsia="Calibri" w:hAnsi="Calibri"/>
+      <w:b w:val="0"/>
+      <w:sz w:val="24"/>
+      <w:szCs w:val="24"/>
+    </w:rPr>
+  </w:style>
+  <w:style w:type="paragraph" w:styleId="Heading4">
+    <w:name w:val="heading 4"/>
+    <w:basedOn w:val="Normal"/>
+    <w:next w:val="Normal"/>
+    <w:pPr>
+      <w:keepNext w:val="1"/>
+      <w:keepLines w:val="1"/>
+      <w:spacing w:after="0" w:before="40" w:lineRule="auto"/>
+    </w:pPr>
+    <w:rPr>
+      <w:rFonts w:ascii="Calibri" w:cs="Calibri" w:eastAsia="Calibri" w:hAnsi="Calibri"/>
+      <w:i w:val="1"/>
+    </w:rPr>
+  </w:style>
+  <w:style w:type="paragraph" w:styleId="Heading5">
+    <w:name w:val="heading 5"/>
+    <w:basedOn w:val="Normal"/>
+    <w:next w:val="Normal"/>
+    <w:pPr>
+      <w:keepNext w:val="1"/>
+      <w:keepLines w:val="1"/>
+      <w:spacing w:after="0" w:before="40" w:lineRule="auto"/>
+    </w:pPr>
+    <w:rPr>
+      <w:rFonts w:ascii="Calibri" w:cs="Calibri" w:eastAsia="Calibri" w:hAnsi="Calibri"/>
+    </w:rPr>
+  </w:style>
+  <w:style w:type="paragraph" w:styleId="Heading6">
+    <w:name w:val="heading 6"/>
+    <w:basedOn w:val="Normal"/>
+    <w:next w:val="Normal"/>
+    <w:pPr>
+      <w:keepNext w:val="1"/>
+      <w:keepLines w:val="1"/>
+      <w:pageBreakBefore w:val="0"/>
+      <w:spacing w:after="40" w:before="200" w:lineRule="auto"/>
+    </w:pPr>
+    <w:rPr>
+      <w:b w:val="1"/>
+      <w:sz w:val="20"/>
+      <w:szCs w:val="20"/>
+    </w:rPr>
+  </w:style>
+  <w:style w:type="paragraph" w:styleId="Title">
+    <w:name w:val="Title"/>
+    <w:basedOn w:val="Normal"/>
+    <w:next w:val="Normal"/>
+    <w:pPr>
+      <w:spacing w:after="0" w:lineRule="auto"/>
+    </w:pPr>
+    <w:rPr>
+      <w:rFonts w:ascii="Calibri" w:cs="Calibri" w:eastAsia="Calibri" w:hAnsi="Calibri"/>
+      <w:b w:val="1"/>
+      <w:sz w:val="40"/>
+      <w:szCs w:val="40"/>
+    </w:rPr>
+  </w:style>
   <w:style w:type="paragraph" w:styleId="Normal" w:default="1">
     <w:name w:val="normal"/>
   </w:style>
@@ -8779,6 +9241,184 @@
       </w:tblCellMar>
     </w:tblPr>
   </w:style>
+  <w:style w:type="paragraph" w:styleId="Subtitle">
+    <w:name w:val="Subtitle"/>
+    <w:basedOn w:val="Normal"/>
+    <w:next w:val="Normal"/>
+    <w:pPr>
+      <w:keepNext w:val="1"/>
+      <w:keepLines w:val="1"/>
+      <w:pageBreakBefore w:val="0"/>
+      <w:spacing w:after="80" w:before="360" w:lineRule="auto"/>
+    </w:pPr>
+    <w:rPr>
+      <w:rFonts w:ascii="Georgia" w:cs="Georgia" w:eastAsia="Georgia" w:hAnsi="Georgia"/>
+      <w:i w:val="1"/>
+      <w:color w:val="666666"/>
+      <w:sz w:val="48"/>
+      <w:szCs w:val="48"/>
+    </w:rPr>
+  </w:style>
+  <w:style w:type="table" w:styleId="Table1">
+    <w:basedOn w:val="TableNormal"/>
+    <w:pPr>
+      <w:spacing w:after="0" w:line="240" w:lineRule="auto"/>
+    </w:pPr>
+    <w:tblPr>
+      <w:tblStyleRowBandSize w:val="1"/>
+      <w:tblStyleColBandSize w:val="1"/>
+      <w:tblCellMar>
+        <w:top w:w="0.0" w:type="dxa"/>
+        <w:left w:w="115.0" w:type="dxa"/>
+        <w:bottom w:w="0.0" w:type="dxa"/>
+        <w:right w:w="115.0" w:type="dxa"/>
+      </w:tblCellMar>
+    </w:tblPr>
+  </w:style>
+  <w:style w:type="table" w:styleId="Table2">
+    <w:basedOn w:val="TableNormal"/>
+    <w:pPr>
+      <w:spacing w:after="0" w:line="240" w:lineRule="auto"/>
+    </w:pPr>
+    <w:tblPr>
+      <w:tblStyleRowBandSize w:val="1"/>
+      <w:tblStyleColBandSize w:val="1"/>
+      <w:tblCellMar>
+        <w:top w:w="0.0" w:type="dxa"/>
+        <w:left w:w="115.0" w:type="dxa"/>
+        <w:bottom w:w="0.0" w:type="dxa"/>
+        <w:right w:w="115.0" w:type="dxa"/>
+      </w:tblCellMar>
+    </w:tblPr>
+  </w:style>
+  <w:style w:type="table" w:styleId="Table3">
+    <w:basedOn w:val="TableNormal"/>
+    <w:pPr>
+      <w:spacing w:after="0" w:line="240" w:lineRule="auto"/>
+    </w:pPr>
+    <w:tblPr>
+      <w:tblStyleRowBandSize w:val="1"/>
+      <w:tblStyleColBandSize w:val="1"/>
+      <w:tblCellMar>
+        <w:top w:w="0.0" w:type="dxa"/>
+        <w:left w:w="115.0" w:type="dxa"/>
+        <w:bottom w:w="0.0" w:type="dxa"/>
+        <w:right w:w="115.0" w:type="dxa"/>
+      </w:tblCellMar>
+    </w:tblPr>
+  </w:style>
+  <w:style w:type="table" w:styleId="Table4">
+    <w:basedOn w:val="TableNormal"/>
+    <w:pPr>
+      <w:spacing w:after="0" w:line="240" w:lineRule="auto"/>
+    </w:pPr>
+    <w:tblPr>
+      <w:tblStyleRowBandSize w:val="1"/>
+      <w:tblStyleColBandSize w:val="1"/>
+      <w:tblCellMar>
+        <w:top w:w="0.0" w:type="dxa"/>
+        <w:left w:w="115.0" w:type="dxa"/>
+        <w:bottom w:w="0.0" w:type="dxa"/>
+        <w:right w:w="115.0" w:type="dxa"/>
+      </w:tblCellMar>
+    </w:tblPr>
+  </w:style>
+  <w:style w:type="table" w:styleId="Table5">
+    <w:basedOn w:val="TableNormal"/>
+    <w:pPr>
+      <w:spacing w:after="0" w:line="240" w:lineRule="auto"/>
+    </w:pPr>
+    <w:tblPr>
+      <w:tblStyleRowBandSize w:val="1"/>
+      <w:tblStyleColBandSize w:val="1"/>
+      <w:tblCellMar>
+        <w:top w:w="0.0" w:type="dxa"/>
+        <w:left w:w="115.0" w:type="dxa"/>
+        <w:bottom w:w="0.0" w:type="dxa"/>
+        <w:right w:w="115.0" w:type="dxa"/>
+      </w:tblCellMar>
+    </w:tblPr>
+  </w:style>
+  <w:style w:type="table" w:styleId="Table6">
+    <w:basedOn w:val="TableNormal"/>
+    <w:pPr>
+      <w:spacing w:after="0" w:line="240" w:lineRule="auto"/>
+    </w:pPr>
+    <w:tblPr>
+      <w:tblStyleRowBandSize w:val="1"/>
+      <w:tblStyleColBandSize w:val="1"/>
+      <w:tblCellMar>
+        <w:top w:w="0.0" w:type="dxa"/>
+        <w:left w:w="115.0" w:type="dxa"/>
+        <w:bottom w:w="0.0" w:type="dxa"/>
+        <w:right w:w="115.0" w:type="dxa"/>
+      </w:tblCellMar>
+    </w:tblPr>
+  </w:style>
+  <w:style w:type="table" w:styleId="Table7">
+    <w:basedOn w:val="TableNormal"/>
+    <w:pPr>
+      <w:spacing w:after="0" w:line="240" w:lineRule="auto"/>
+    </w:pPr>
+    <w:tblPr>
+      <w:tblStyleRowBandSize w:val="1"/>
+      <w:tblStyleColBandSize w:val="1"/>
+      <w:tblCellMar>
+        <w:top w:w="0.0" w:type="dxa"/>
+        <w:left w:w="115.0" w:type="dxa"/>
+        <w:bottom w:w="0.0" w:type="dxa"/>
+        <w:right w:w="115.0" w:type="dxa"/>
+      </w:tblCellMar>
+    </w:tblPr>
+  </w:style>
+  <w:style w:type="table" w:styleId="Table8">
+    <w:basedOn w:val="TableNormal"/>
+    <w:pPr>
+      <w:spacing w:after="0" w:line="240" w:lineRule="auto"/>
+    </w:pPr>
+    <w:tblPr>
+      <w:tblStyleRowBandSize w:val="1"/>
+      <w:tblStyleColBandSize w:val="1"/>
+      <w:tblCellMar>
+        <w:top w:w="0.0" w:type="dxa"/>
+        <w:left w:w="115.0" w:type="dxa"/>
+        <w:bottom w:w="0.0" w:type="dxa"/>
+        <w:right w:w="115.0" w:type="dxa"/>
+      </w:tblCellMar>
+    </w:tblPr>
+  </w:style>
+  <w:style w:type="table" w:styleId="Table9">
+    <w:basedOn w:val="TableNormal"/>
+    <w:pPr>
+      <w:spacing w:after="0" w:line="240" w:lineRule="auto"/>
+    </w:pPr>
+    <w:tblPr>
+      <w:tblStyleRowBandSize w:val="1"/>
+      <w:tblStyleColBandSize w:val="1"/>
+      <w:tblCellMar>
+        <w:top w:w="0.0" w:type="dxa"/>
+        <w:left w:w="115.0" w:type="dxa"/>
+        <w:bottom w:w="0.0" w:type="dxa"/>
+        <w:right w:w="115.0" w:type="dxa"/>
+      </w:tblCellMar>
+    </w:tblPr>
+  </w:style>
+  <w:style w:type="table" w:styleId="Table10">
+    <w:basedOn w:val="TableNormal"/>
+    <w:pPr>
+      <w:spacing w:after="0" w:line="240" w:lineRule="auto"/>
+    </w:pPr>
+    <w:tblPr>
+      <w:tblStyleRowBandSize w:val="1"/>
+      <w:tblStyleColBandSize w:val="1"/>
+      <w:tblCellMar>
+        <w:top w:w="0.0" w:type="dxa"/>
+        <w:left w:w="115.0" w:type="dxa"/>
+        <w:bottom w:w="0.0" w:type="dxa"/>
+        <w:right w:w="115.0" w:type="dxa"/>
+      </w:tblCellMar>
+    </w:tblPr>
+  </w:style>
 </w:styles>
 </file>
 
@@ -9045,7 +9685,7 @@
 
 <file path=customXML/item1.xml><?xml version="1.0" encoding="utf-8"?>
 <go:gDocsCustomXmlDataStorage xmlns:go="http://customooxmlschemas.google.com/" xmlns:r="http://schemas.openxmlformats.org/officeDocument/2006/relationships" uri="GoogleDocsCustomDataVersion2">
-  <go:docsCustomData xmlns:go="http://customooxmlschemas.google.com/" roundtripDataSignature="AMtx7mjmxDLPDV+rUloVGGfB45lh/Mv5Tg==">CgMxLjAyDmgueXVpanZ5OGJhNmVjMg5oLndvOXFsa3ppNWdieTIOaC52dGV1azIxaWY5b3kyDWguNnBhbmhqcnlhdDcyDmgucW92dWtzYzBnZGs4Mg5oLmVwdzh4cmN1bTRtMTIOaC55Ymo0MDI0NzQyeXMyDmguN3Q4Ymd5d3J0dmdmOAByITEtMV8xbWpFam0ybGVkcndHb2xYMG10MGU5cFhCUDhjUw==</go:docsCustomData>
+  <go:docsCustomData xmlns:go="http://customooxmlschemas.google.com/" roundtripDataSignature="AMtx7mh0kbK38JcdjHH1AJb+sIe6N4Vigg==">CgMxLjAyDmgueXVpanZ5OGJhNmVjMg5oLndvOXFsa3ppNWdieTIOaC52dGV1azIxaWY5b3kyDWguNnBhbmhqcnlhdDcyDmgucW92dWtzYzBnZGs4Mg5oLmVwdzh4cmN1bTRtMTIOaC55Ymo0MDI0NzQyeXMyDmguN3Q4Ymd5d3J0dmdmOAByITEwenhvZ0tZMkdRVkgydVlUVHN2Yl9SWERhUUtObnFpVA==</go:docsCustomData>
 </go:gDocsCustomXmlDataStorage>
 </file>
 

</xml_diff>